<commit_message>
Added instructions to disaseembler, all instructions should be done now, possibly need to work on formtatting or some of the non needed instructions
</commit_message>
<xml_diff>
--- a/Z8002Emulator/Windows Running.docx
+++ b/Z8002Emulator/Windows Running.docx
@@ -3,101 +3,166 @@
 <w:document xmlns:wpc="http://schemas.microsoft.com/office/word/2010/wordprocessingCanvas" xmlns:mc="http://schemas.openxmlformats.org/markup-compatibility/2006" xmlns:o="urn:schemas-microsoft-com:office:office" xmlns:r="http://schemas.openxmlformats.org/officeDocument/2006/relationships" xmlns:m="http://schemas.openxmlformats.org/officeDocument/2006/math" xmlns:v="urn:schemas-microsoft-com:vml" xmlns:wp14="http://schemas.microsoft.com/office/word/2010/wordprocessingDrawing" xmlns:wp="http://schemas.openxmlformats.org/drawingml/2006/wordprocessingDrawing" xmlns:w10="urn:schemas-microsoft-com:office:word" xmlns:w="http://schemas.openxmlformats.org/wordprocessingml/2006/main" xmlns:w14="http://schemas.microsoft.com/office/word/2010/wordml" xmlns:w15="http://schemas.microsoft.com/office/word/2012/wordml" xmlns:wpg="http://schemas.microsoft.com/office/word/2010/wordprocessingGroup" xmlns:wpi="http://schemas.microsoft.com/office/word/2010/wordprocessingInk" xmlns:wne="http://schemas.microsoft.com/office/word/2006/wordml" xmlns:wps="http://schemas.microsoft.com/office/word/2010/wordprocessingShape" mc:Ignorable="w14 w15 wp14">
   <w:body>
     <w:p>
-      <w:r>
-        <w:t>Command line for running on windows</w:t>
-      </w:r>
-    </w:p>
-    <w:p>
-      <w:proofErr w:type="spellStart"/>
-      <w:proofErr w:type="gramStart"/>
-      <w:r>
-        <w:t>gcc</w:t>
-      </w:r>
-      <w:proofErr w:type="spellEnd"/>
-      <w:proofErr w:type="gramEnd"/>
-      <w:r>
-        <w:t xml:space="preserve"> -</w:t>
-      </w:r>
-      <w:proofErr w:type="spellStart"/>
-      <w:r>
-        <w:t>std</w:t>
-      </w:r>
-      <w:proofErr w:type="spellEnd"/>
-      <w:r>
-        <w:t xml:space="preserve">=c99 </w:t>
-      </w:r>
-      <w:proofErr w:type="spellStart"/>
-      <w:r>
-        <w:t>emulator.c</w:t>
-      </w:r>
-      <w:proofErr w:type="spellEnd"/>
-      <w:r>
-        <w:t xml:space="preserve"> -lws2_32</w:t>
-      </w:r>
-    </w:p>
-    <w:p/>
-    <w:p>
-      <w:r>
-        <w:t>Note:</w:t>
-      </w:r>
-    </w:p>
-    <w:p>
-      <w:r>
-        <w:t xml:space="preserve">At top of </w:t>
-      </w:r>
-      <w:proofErr w:type="spellStart"/>
-      <w:r>
-        <w:t>emulator.c</w:t>
-      </w:r>
-      <w:proofErr w:type="spellEnd"/>
-      <w:r>
-        <w:t xml:space="preserve"> file, must comment out: </w:t>
-      </w:r>
-    </w:p>
-    <w:p>
-      <w:proofErr w:type="gramStart"/>
-      <w:r>
-        <w:t>include</w:t>
-      </w:r>
-      <w:proofErr w:type="gramEnd"/>
-      <w:r>
-        <w:t xml:space="preserve"> &lt;</w:t>
-      </w:r>
-      <w:proofErr w:type="spellStart"/>
-      <w:r>
-        <w:t>arpa</w:t>
-      </w:r>
-      <w:proofErr w:type="spellEnd"/>
-      <w:r>
-        <w:t>/</w:t>
-      </w:r>
-      <w:proofErr w:type="spellStart"/>
-      <w:r>
-        <w:t>inet.h</w:t>
-      </w:r>
-      <w:proofErr w:type="spellEnd"/>
-      <w:r>
-        <w:t>&gt;</w:t>
-      </w:r>
-    </w:p>
-    <w:p>
-      <w:proofErr w:type="gramStart"/>
-      <w:r>
-        <w:t>and</w:t>
-      </w:r>
-      <w:proofErr w:type="gramEnd"/>
-      <w:r>
-        <w:t xml:space="preserve"> comment in:</w:t>
-      </w:r>
-    </w:p>
-    <w:p>
-      <w:r>
-        <w:t>#include &lt;winsock2.h&gt;</w:t>
-      </w:r>
+      <w:pPr>
+        <w:ind w:firstLine="720"/>
+      </w:pPr>
       <w:bookmarkStart w:id="0" w:name="_GoBack"/>
       <w:bookmarkEnd w:id="0"/>
+      <w:r>
+        <w:t>Command line for running on windows</w:t>
+      </w:r>
+    </w:p>
+    <w:p>
+      <w:proofErr w:type="spellStart"/>
+      <w:proofErr w:type="gramStart"/>
+      <w:r>
+        <w:t>gcc</w:t>
+      </w:r>
+      <w:proofErr w:type="spellEnd"/>
+      <w:proofErr w:type="gramEnd"/>
+      <w:r>
+        <w:t xml:space="preserve"> -</w:t>
+      </w:r>
+      <w:proofErr w:type="spellStart"/>
+      <w:r>
+        <w:t>std</w:t>
+      </w:r>
+      <w:proofErr w:type="spellEnd"/>
+      <w:r>
+        <w:t xml:space="preserve">=c99 </w:t>
+      </w:r>
+      <w:proofErr w:type="spellStart"/>
+      <w:r>
+        <w:t>emulator.c</w:t>
+      </w:r>
+      <w:proofErr w:type="spellEnd"/>
+      <w:r>
+        <w:t xml:space="preserve"> -lws2_32</w:t>
+      </w:r>
     </w:p>
     <w:p/>
+    <w:p>
+      <w:r>
+        <w:t>Note:</w:t>
+      </w:r>
+    </w:p>
+    <w:p>
+      <w:r>
+        <w:t xml:space="preserve">At top of </w:t>
+      </w:r>
+      <w:proofErr w:type="spellStart"/>
+      <w:r>
+        <w:t>emulator.c</w:t>
+      </w:r>
+      <w:proofErr w:type="spellEnd"/>
+      <w:r>
+        <w:t xml:space="preserve"> file, must comment out: </w:t>
+      </w:r>
+    </w:p>
+    <w:p>
+      <w:proofErr w:type="gramStart"/>
+      <w:r>
+        <w:t>include</w:t>
+      </w:r>
+      <w:proofErr w:type="gramEnd"/>
+      <w:r>
+        <w:t xml:space="preserve"> &lt;</w:t>
+      </w:r>
+      <w:proofErr w:type="spellStart"/>
+      <w:r>
+        <w:t>arpa</w:t>
+      </w:r>
+      <w:proofErr w:type="spellEnd"/>
+      <w:r>
+        <w:t>/</w:t>
+      </w:r>
+      <w:proofErr w:type="spellStart"/>
+      <w:r>
+        <w:t>inet.h</w:t>
+      </w:r>
+      <w:proofErr w:type="spellEnd"/>
+      <w:r>
+        <w:t>&gt;</w:t>
+      </w:r>
+    </w:p>
+    <w:p>
+      <w:proofErr w:type="gramStart"/>
+      <w:r>
+        <w:t>and</w:t>
+      </w:r>
+      <w:proofErr w:type="gramEnd"/>
+      <w:r>
+        <w:t xml:space="preserve"> comment in:</w:t>
+      </w:r>
+    </w:p>
+    <w:p>
+      <w:r>
+        <w:t>#include &lt;winsock2.h&gt;</w:t>
+      </w:r>
+    </w:p>
+    <w:p/>
+    <w:p>
+      <w:r>
+        <w:t>Combined:</w:t>
+      </w:r>
+    </w:p>
+    <w:p>
+      <w:proofErr w:type="spellStart"/>
+      <w:proofErr w:type="gramStart"/>
+      <w:r>
+        <w:t>gcc</w:t>
+      </w:r>
+      <w:proofErr w:type="spellEnd"/>
+      <w:proofErr w:type="gramEnd"/>
+      <w:r>
+        <w:t xml:space="preserve"> -</w:t>
+      </w:r>
+      <w:proofErr w:type="spellStart"/>
+      <w:r>
+        <w:t>std</w:t>
+      </w:r>
+      <w:proofErr w:type="spellEnd"/>
+      <w:r>
+        <w:t xml:space="preserve">=c99 -o comb </w:t>
+      </w:r>
+      <w:proofErr w:type="spellStart"/>
+      <w:r>
+        <w:t>combine.c</w:t>
+      </w:r>
+      <w:proofErr w:type="spellEnd"/>
+      <w:r>
+        <w:t xml:space="preserve"> -lws2_32 -lgdi32 -lcomdlg32</w:t>
+      </w:r>
+    </w:p>
+    <w:p/>
+    <w:p>
+      <w:proofErr w:type="spellStart"/>
+      <w:proofErr w:type="gramStart"/>
+      <w:r>
+        <w:t>gcc</w:t>
+      </w:r>
+      <w:proofErr w:type="spellEnd"/>
+      <w:proofErr w:type="gramEnd"/>
+      <w:r>
+        <w:t xml:space="preserve"> -</w:t>
+      </w:r>
+      <w:proofErr w:type="spellStart"/>
+      <w:r>
+        <w:t>std</w:t>
+      </w:r>
+      <w:proofErr w:type="spellEnd"/>
+      <w:r>
+        <w:t xml:space="preserve">=c99 -o comb </w:t>
+      </w:r>
+      <w:proofErr w:type="spellStart"/>
+      <w:r>
+        <w:t>combine.c</w:t>
+      </w:r>
+      <w:proofErr w:type="spellEnd"/>
+      <w:r>
+        <w:t xml:space="preserve"> -lws2_32 -lgdi32 -lcomdlg32</w:t>
+      </w:r>
+    </w:p>
     <w:sectPr>
       <w:pgSz w:w="12240" w:h="15840"/>
       <w:pgMar w:top="1440" w:right="1440" w:bottom="1440" w:left="1440" w:header="720" w:footer="720" w:gutter="0"/>
@@ -505,6 +570,7 @@
   <w:style w:type="character" w:default="1" w:styleId="DefaultParagraphFont">
     <w:name w:val="Default Paragraph Font"/>
     <w:uiPriority w:val="1"/>
+    <w:semiHidden/>
     <w:unhideWhenUsed/>
   </w:style>
   <w:style w:type="table" w:default="1" w:styleId="TableNormal">

</xml_diff>